<commit_message>
Agregados labels personalizados a campos del formulario
</commit_message>
<xml_diff>
--- a/core/plantillas/reporte.docx
+++ b/core/plantillas/reporte.docx
@@ -90,7 +90,6 @@
         </w:rPr>
         <w:t xml:space="preserve">Parque: </w:t>
       </w:r>
-      <w:proofErr w:type="gramStart"/>
       <w:r>
         <w:rPr>
           <w:b/>
@@ -123,7 +122,6 @@
         </w:rPr>
         <w:t>arque</w:t>
       </w:r>
-      <w:proofErr w:type="gramEnd"/>
       <w:r>
         <w:rPr>
           <w:b/>
@@ -176,7 +174,6 @@
         </w:rPr>
         <w:t xml:space="preserve"> </w:t>
       </w:r>
-      <w:proofErr w:type="gramStart"/>
       <w:r>
         <w:rPr>
           <w:b/>
@@ -185,18 +182,7 @@
           <w:szCs w:val="32"/>
           <w:lang w:val="es-CL"/>
         </w:rPr>
-        <w:t>{{ fecha</w:t>
-      </w:r>
-      <w:proofErr w:type="gramEnd"/>
-      <w:r>
-        <w:rPr>
-          <w:b/>
-          <w:bCs/>
-          <w:sz w:val="32"/>
-          <w:szCs w:val="32"/>
-          <w:lang w:val="es-CL"/>
-        </w:rPr>
-        <w:t xml:space="preserve"> }}</w:t>
+        <w:t>{{ fecha }}</w:t>
       </w:r>
     </w:p>
     <w:p>
@@ -534,7 +520,7 @@
           <w:szCs w:val="24"/>
           <w:lang w:val="es-CL"/>
         </w:rPr>
-        <w:t>inspección módulos</w:t>
+        <w:t>Inspección Trackers</w:t>
       </w:r>
     </w:p>
     <w:p>
@@ -857,21 +843,7 @@
         <w:rPr>
           <w:lang w:val="es-CL"/>
         </w:rPr>
-        <w:t>Documentos de Referencia: Manuales de Operación y Mantenimiento, Planos As-</w:t>
-      </w:r>
-      <w:proofErr w:type="spellStart"/>
-      <w:r>
-        <w:rPr>
-          <w:lang w:val="es-CL"/>
-        </w:rPr>
-        <w:t>Build</w:t>
-      </w:r>
-      <w:proofErr w:type="spellEnd"/>
-      <w:r>
-        <w:rPr>
-          <w:lang w:val="es-CL"/>
-        </w:rPr>
-        <w:t xml:space="preserve"> de la planta PMGD.</w:t>
+        <w:t>Documentos de Referencia: Manuales de Operación y Mantenimiento, Planos As-Build de la planta PMGD.</w:t>
       </w:r>
     </w:p>
     <w:p>
@@ -889,21 +861,7 @@
         <w:rPr>
           <w:lang w:val="es-CL"/>
         </w:rPr>
-        <w:t xml:space="preserve">Equipamiento: Kit de herramientas estándar de los técnicos, Multímetro Digital 1.500 VDC, Soplador, Elementos de Protección Personal adecuados, incluyendo equipo necesario según etiqueta </w:t>
-      </w:r>
-      <w:proofErr w:type="spellStart"/>
-      <w:r>
-        <w:rPr>
-          <w:lang w:val="es-CL"/>
-        </w:rPr>
-        <w:t>Arch</w:t>
-      </w:r>
-      <w:proofErr w:type="spellEnd"/>
-      <w:r>
-        <w:rPr>
-          <w:lang w:val="es-CL"/>
-        </w:rPr>
-        <w:t xml:space="preserve"> Flash (Norma NFPA 70E Tabla 130.7 (7) (10)).</w:t>
+        <w:t>Equipamiento: Kit de herramientas estándar de los técnicos, Multímetro Digital 1.500 VDC, Soplador, Elementos de Protección Personal adecuados, incluyendo equipo necesario según etiqueta Arch Flash (Norma NFPA 70E Tabla 130.7 (7) (10)).</w:t>
       </w:r>
     </w:p>
     <w:p>
@@ -1045,7 +1003,6 @@
                 <w:color w:val="FFFFFF" w:themeColor="background1"/>
               </w:rPr>
             </w:pPr>
-            <w:proofErr w:type="spellStart"/>
             <w:r>
               <w:rPr>
                 <w:color w:val="FFFFFF" w:themeColor="background1"/>
@@ -1059,7 +1016,6 @@
               </w:rPr>
               <w:t>ón</w:t>
             </w:r>
-            <w:proofErr w:type="spellEnd"/>
           </w:p>
         </w:tc>
         <w:tc>
@@ -1095,14 +1051,12 @@
                 <w:color w:val="FFFFFF" w:themeColor="background1"/>
               </w:rPr>
             </w:pPr>
-            <w:proofErr w:type="spellStart"/>
             <w:r>
               <w:rPr>
                 <w:color w:val="FFFFFF" w:themeColor="background1"/>
               </w:rPr>
               <w:t>Comentarios</w:t>
             </w:r>
-            <w:proofErr w:type="spellEnd"/>
           </w:p>
         </w:tc>
       </w:tr>
@@ -1133,7 +1087,15 @@
                 <w:szCs w:val="20"/>
                 <w:lang w:val="es-CL"/>
               </w:rPr>
-              <w:t>Inspección visual del ECM</w:t>
+              <w:t xml:space="preserve">Inspección visual </w:t>
+            </w:r>
+            <w:r>
+              <w:rPr>
+                <w:sz w:val="20"/>
+                <w:szCs w:val="20"/>
+                <w:lang w:val="es-CL"/>
+              </w:rPr>
+              <w:t>POI</w:t>
             </w:r>
           </w:p>
           <w:p>
@@ -1150,7 +1112,23 @@
                 <w:szCs w:val="20"/>
                 <w:lang w:val="es-CL"/>
               </w:rPr>
-              <w:t>(verificar puntos calientes)</w:t>
+              <w:t xml:space="preserve">(verificar </w:t>
+            </w:r>
+            <w:r>
+              <w:rPr>
+                <w:sz w:val="20"/>
+                <w:szCs w:val="20"/>
+                <w:lang w:val="es-CL"/>
+              </w:rPr>
+              <w:t>conexiones y seguridad</w:t>
+            </w:r>
+            <w:r>
+              <w:rPr>
+                <w:sz w:val="20"/>
+                <w:szCs w:val="20"/>
+                <w:lang w:val="es-CL"/>
+              </w:rPr>
+              <w:t>)</w:t>
             </w:r>
           </w:p>
         </w:tc>
@@ -1170,37 +1148,12 @@
                 <w:szCs w:val="20"/>
               </w:rPr>
             </w:pPr>
-            <w:proofErr w:type="gramStart"/>
             <w:r>
               <w:rPr>
                 <w:sz w:val="20"/>
                 <w:szCs w:val="20"/>
               </w:rPr>
-              <w:t xml:space="preserve">{{ </w:t>
-            </w:r>
-            <w:proofErr w:type="spellStart"/>
-            <w:r>
-              <w:rPr>
-                <w:sz w:val="20"/>
-                <w:szCs w:val="20"/>
-              </w:rPr>
-              <w:t>inspeccion</w:t>
-            </w:r>
-            <w:proofErr w:type="gramEnd"/>
-            <w:r>
-              <w:rPr>
-                <w:sz w:val="20"/>
-                <w:szCs w:val="20"/>
-              </w:rPr>
-              <w:t>_compacto</w:t>
-            </w:r>
-            <w:proofErr w:type="spellEnd"/>
-            <w:r>
-              <w:rPr>
-                <w:sz w:val="20"/>
-                <w:szCs w:val="20"/>
-              </w:rPr>
-              <w:t xml:space="preserve"> }}</w:t>
+              <w:t>{{ inspeccion_compacto }}</w:t>
             </w:r>
           </w:p>
         </w:tc>
@@ -1220,37 +1173,12 @@
                 <w:szCs w:val="20"/>
               </w:rPr>
             </w:pPr>
-            <w:proofErr w:type="gramStart"/>
             <w:r>
               <w:rPr>
                 <w:sz w:val="20"/>
                 <w:szCs w:val="20"/>
               </w:rPr>
-              <w:t xml:space="preserve">{{ </w:t>
-            </w:r>
-            <w:proofErr w:type="spellStart"/>
-            <w:r>
-              <w:rPr>
-                <w:sz w:val="20"/>
-                <w:szCs w:val="20"/>
-              </w:rPr>
-              <w:t>comentario</w:t>
-            </w:r>
-            <w:proofErr w:type="gramEnd"/>
-            <w:r>
-              <w:rPr>
-                <w:sz w:val="20"/>
-                <w:szCs w:val="20"/>
-              </w:rPr>
-              <w:t>_compacto</w:t>
-            </w:r>
-            <w:proofErr w:type="spellEnd"/>
-            <w:r>
-              <w:rPr>
-                <w:sz w:val="20"/>
-                <w:szCs w:val="20"/>
-              </w:rPr>
-              <w:t xml:space="preserve"> }}</w:t>
+              <w:t>{{ comentario_compacto }}</w:t>
             </w:r>
           </w:p>
         </w:tc>
@@ -1282,18 +1210,16 @@
                 <w:szCs w:val="20"/>
                 <w:lang w:val="es-CL"/>
               </w:rPr>
-              <w:t xml:space="preserve">Inspección visual del </w:t>
+              <w:t xml:space="preserve">Inspección visual </w:t>
             </w:r>
-            <w:proofErr w:type="spellStart"/>
             <w:r>
               <w:rPr>
                 <w:sz w:val="20"/>
                 <w:szCs w:val="20"/>
                 <w:lang w:val="es-CL"/>
               </w:rPr>
-              <w:t>reconectador</w:t>
+              <w:t>LMT</w:t>
             </w:r>
-            <w:proofErr w:type="spellEnd"/>
           </w:p>
           <w:p>
             <w:pPr>
@@ -1309,7 +1235,31 @@
                 <w:szCs w:val="20"/>
                 <w:lang w:val="es-CL"/>
               </w:rPr>
-              <w:t>(verificar nivel de seguridad)</w:t>
+              <w:t xml:space="preserve">(verificar </w:t>
+            </w:r>
+            <w:r>
+              <w:rPr>
+                <w:sz w:val="20"/>
+                <w:szCs w:val="20"/>
+                <w:lang w:val="es-CL"/>
+              </w:rPr>
+              <w:t xml:space="preserve">conexiones, roce </w:t>
+            </w:r>
+            <w:r>
+              <w:rPr>
+                <w:sz w:val="20"/>
+                <w:szCs w:val="20"/>
+                <w:lang w:val="es-CL"/>
+              </w:rPr>
+              <w:t>arboles</w:t>
+            </w:r>
+            <w:r>
+              <w:rPr>
+                <w:sz w:val="20"/>
+                <w:szCs w:val="20"/>
+                <w:lang w:val="es-CL"/>
+              </w:rPr>
+              <w:t>)</w:t>
             </w:r>
           </w:p>
         </w:tc>
@@ -1329,37 +1279,12 @@
                 <w:szCs w:val="20"/>
               </w:rPr>
             </w:pPr>
-            <w:proofErr w:type="gramStart"/>
             <w:r>
               <w:rPr>
                 <w:sz w:val="20"/>
                 <w:szCs w:val="20"/>
               </w:rPr>
-              <w:t xml:space="preserve">{{ </w:t>
-            </w:r>
-            <w:proofErr w:type="spellStart"/>
-            <w:r>
-              <w:rPr>
-                <w:sz w:val="20"/>
-                <w:szCs w:val="20"/>
-              </w:rPr>
-              <w:t>inspeccion</w:t>
-            </w:r>
-            <w:proofErr w:type="gramEnd"/>
-            <w:r>
-              <w:rPr>
-                <w:sz w:val="20"/>
-                <w:szCs w:val="20"/>
-              </w:rPr>
-              <w:t>_reconectador</w:t>
-            </w:r>
-            <w:proofErr w:type="spellEnd"/>
-            <w:r>
-              <w:rPr>
-                <w:sz w:val="20"/>
-                <w:szCs w:val="20"/>
-              </w:rPr>
-              <w:t xml:space="preserve"> }}</w:t>
+              <w:t>{{ inspeccion_reconectador }}</w:t>
             </w:r>
           </w:p>
         </w:tc>
@@ -1379,37 +1304,12 @@
                 <w:szCs w:val="20"/>
               </w:rPr>
             </w:pPr>
-            <w:proofErr w:type="gramStart"/>
             <w:r>
               <w:rPr>
                 <w:sz w:val="20"/>
                 <w:szCs w:val="20"/>
               </w:rPr>
-              <w:t xml:space="preserve">{{ </w:t>
-            </w:r>
-            <w:proofErr w:type="spellStart"/>
-            <w:r>
-              <w:rPr>
-                <w:sz w:val="20"/>
-                <w:szCs w:val="20"/>
-              </w:rPr>
-              <w:t>comentario</w:t>
-            </w:r>
-            <w:proofErr w:type="gramEnd"/>
-            <w:r>
-              <w:rPr>
-                <w:sz w:val="20"/>
-                <w:szCs w:val="20"/>
-              </w:rPr>
-              <w:t>_reconectador</w:t>
-            </w:r>
-            <w:proofErr w:type="spellEnd"/>
-            <w:r>
-              <w:rPr>
-                <w:sz w:val="20"/>
-                <w:szCs w:val="20"/>
-              </w:rPr>
-              <w:t xml:space="preserve"> }}</w:t>
+              <w:t>{{ comentario_reconectador }}</w:t>
             </w:r>
           </w:p>
         </w:tc>
@@ -1449,7 +1349,15 @@
                 <w:szCs w:val="20"/>
                 <w:lang w:val="es-CL"/>
               </w:rPr>
-              <w:t xml:space="preserve"> visual del medidor</w:t>
+              <w:t xml:space="preserve"> visual </w:t>
+            </w:r>
+            <w:r>
+              <w:rPr>
+                <w:sz w:val="20"/>
+                <w:szCs w:val="20"/>
+                <w:lang w:val="es-CL"/>
+              </w:rPr>
+              <w:t>Vegetacion</w:t>
             </w:r>
           </w:p>
           <w:p>
@@ -1466,7 +1374,7 @@
                 <w:szCs w:val="20"/>
                 <w:lang w:val="es-CL"/>
               </w:rPr>
-              <w:t>(verificar nivel de seguridad)</w:t>
+              <w:t>(En interior del parque)</w:t>
             </w:r>
           </w:p>
         </w:tc>
@@ -1486,37 +1394,12 @@
                 <w:szCs w:val="20"/>
               </w:rPr>
             </w:pPr>
-            <w:proofErr w:type="gramStart"/>
             <w:r>
               <w:rPr>
                 <w:sz w:val="20"/>
                 <w:szCs w:val="20"/>
               </w:rPr>
-              <w:t xml:space="preserve">{{ </w:t>
-            </w:r>
-            <w:proofErr w:type="spellStart"/>
-            <w:r>
-              <w:rPr>
-                <w:sz w:val="20"/>
-                <w:szCs w:val="20"/>
-              </w:rPr>
-              <w:t>inspeccion</w:t>
-            </w:r>
-            <w:proofErr w:type="gramEnd"/>
-            <w:r>
-              <w:rPr>
-                <w:sz w:val="20"/>
-                <w:szCs w:val="20"/>
-              </w:rPr>
-              <w:t>_medidor</w:t>
-            </w:r>
-            <w:proofErr w:type="spellEnd"/>
-            <w:r>
-              <w:rPr>
-                <w:sz w:val="20"/>
-                <w:szCs w:val="20"/>
-              </w:rPr>
-              <w:t xml:space="preserve"> }}</w:t>
+              <w:t>{{ inspeccion_medidor }}</w:t>
             </w:r>
           </w:p>
         </w:tc>
@@ -1536,37 +1419,12 @@
                 <w:szCs w:val="20"/>
               </w:rPr>
             </w:pPr>
-            <w:proofErr w:type="gramStart"/>
             <w:r>
               <w:rPr>
                 <w:sz w:val="20"/>
                 <w:szCs w:val="20"/>
               </w:rPr>
-              <w:t xml:space="preserve">{{ </w:t>
-            </w:r>
-            <w:proofErr w:type="spellStart"/>
-            <w:r>
-              <w:rPr>
-                <w:sz w:val="20"/>
-                <w:szCs w:val="20"/>
-              </w:rPr>
-              <w:t>comentario</w:t>
-            </w:r>
-            <w:proofErr w:type="gramEnd"/>
-            <w:r>
-              <w:rPr>
-                <w:sz w:val="20"/>
-                <w:szCs w:val="20"/>
-              </w:rPr>
-              <w:t>_medidor</w:t>
-            </w:r>
-            <w:proofErr w:type="spellEnd"/>
-            <w:r>
-              <w:rPr>
-                <w:sz w:val="20"/>
-                <w:szCs w:val="20"/>
-              </w:rPr>
-              <w:t xml:space="preserve"> }}</w:t>
+              <w:t>{{ comentario_medidor }}</w:t>
             </w:r>
           </w:p>
         </w:tc>
@@ -1643,37 +1501,12 @@
                 <w:szCs w:val="20"/>
               </w:rPr>
             </w:pPr>
-            <w:proofErr w:type="gramStart"/>
             <w:r>
               <w:rPr>
                 <w:sz w:val="20"/>
                 <w:szCs w:val="20"/>
               </w:rPr>
-              <w:t xml:space="preserve">{{ </w:t>
-            </w:r>
-            <w:proofErr w:type="spellStart"/>
-            <w:r>
-              <w:rPr>
-                <w:sz w:val="20"/>
-                <w:szCs w:val="20"/>
-              </w:rPr>
-              <w:t>inspeccion</w:t>
-            </w:r>
-            <w:proofErr w:type="gramEnd"/>
-            <w:r>
-              <w:rPr>
-                <w:sz w:val="20"/>
-                <w:szCs w:val="20"/>
-              </w:rPr>
-              <w:t>_sala_control</w:t>
-            </w:r>
-            <w:proofErr w:type="spellEnd"/>
-            <w:r>
-              <w:rPr>
-                <w:sz w:val="20"/>
-                <w:szCs w:val="20"/>
-              </w:rPr>
-              <w:t xml:space="preserve"> }}</w:t>
+              <w:t>{{ inspeccion_sala_control }}</w:t>
             </w:r>
           </w:p>
         </w:tc>
@@ -1693,37 +1526,12 @@
                 <w:szCs w:val="20"/>
               </w:rPr>
             </w:pPr>
-            <w:proofErr w:type="gramStart"/>
             <w:r>
               <w:rPr>
                 <w:sz w:val="20"/>
                 <w:szCs w:val="20"/>
               </w:rPr>
-              <w:t xml:space="preserve">{{ </w:t>
-            </w:r>
-            <w:proofErr w:type="spellStart"/>
-            <w:r>
-              <w:rPr>
-                <w:sz w:val="20"/>
-                <w:szCs w:val="20"/>
-              </w:rPr>
-              <w:t>comentario</w:t>
-            </w:r>
-            <w:proofErr w:type="gramEnd"/>
-            <w:r>
-              <w:rPr>
-                <w:sz w:val="20"/>
-                <w:szCs w:val="20"/>
-              </w:rPr>
-              <w:t>_sala_control</w:t>
-            </w:r>
-            <w:proofErr w:type="spellEnd"/>
-            <w:r>
-              <w:rPr>
-                <w:sz w:val="20"/>
-                <w:szCs w:val="20"/>
-              </w:rPr>
-              <w:t xml:space="preserve"> }}</w:t>
+              <w:t>{{ comentario_sala_control }}</w:t>
             </w:r>
           </w:p>
         </w:tc>
@@ -1755,7 +1563,15 @@
                 <w:szCs w:val="20"/>
                 <w:lang w:val="es-CL"/>
               </w:rPr>
-              <w:t>Inspección línea eléctrica MT</w:t>
+              <w:t xml:space="preserve">Inspección </w:t>
+            </w:r>
+            <w:r>
+              <w:rPr>
+                <w:sz w:val="20"/>
+                <w:szCs w:val="20"/>
+                <w:lang w:val="es-CL"/>
+              </w:rPr>
+              <w:t>Cerco Perimetral</w:t>
             </w:r>
           </w:p>
           <w:p>
@@ -1780,7 +1596,15 @@
                 <w:szCs w:val="20"/>
                 <w:lang w:val="es-CL"/>
               </w:rPr>
-              <w:t>verificar requerimientos de tala/poda)</w:t>
+              <w:t>Considerar también C.E</w:t>
+            </w:r>
+            <w:r>
+              <w:rPr>
+                <w:sz w:val="20"/>
+                <w:szCs w:val="20"/>
+                <w:lang w:val="es-CL"/>
+              </w:rPr>
+              <w:t>)</w:t>
             </w:r>
           </w:p>
         </w:tc>
@@ -1800,37 +1624,12 @@
                 <w:szCs w:val="20"/>
               </w:rPr>
             </w:pPr>
-            <w:proofErr w:type="gramStart"/>
             <w:r>
               <w:rPr>
                 <w:sz w:val="20"/>
                 <w:szCs w:val="20"/>
               </w:rPr>
-              <w:t xml:space="preserve">{{ </w:t>
-            </w:r>
-            <w:proofErr w:type="spellStart"/>
-            <w:r>
-              <w:rPr>
-                <w:sz w:val="20"/>
-                <w:szCs w:val="20"/>
-              </w:rPr>
-              <w:t>inspeccion</w:t>
-            </w:r>
-            <w:proofErr w:type="gramEnd"/>
-            <w:r>
-              <w:rPr>
-                <w:sz w:val="20"/>
-                <w:szCs w:val="20"/>
-              </w:rPr>
-              <w:t>_linea_mt</w:t>
-            </w:r>
-            <w:proofErr w:type="spellEnd"/>
-            <w:r>
-              <w:rPr>
-                <w:sz w:val="20"/>
-                <w:szCs w:val="20"/>
-              </w:rPr>
-              <w:t xml:space="preserve"> }}</w:t>
+              <w:t>{{ inspeccion_linea_mt }}</w:t>
             </w:r>
           </w:p>
         </w:tc>
@@ -1850,37 +1649,12 @@
                 <w:szCs w:val="20"/>
               </w:rPr>
             </w:pPr>
-            <w:proofErr w:type="gramStart"/>
             <w:r>
               <w:rPr>
                 <w:sz w:val="20"/>
                 <w:szCs w:val="20"/>
               </w:rPr>
-              <w:t xml:space="preserve">{{ </w:t>
-            </w:r>
-            <w:proofErr w:type="spellStart"/>
-            <w:r>
-              <w:rPr>
-                <w:sz w:val="20"/>
-                <w:szCs w:val="20"/>
-              </w:rPr>
-              <w:t>comentario</w:t>
-            </w:r>
-            <w:proofErr w:type="gramEnd"/>
-            <w:r>
-              <w:rPr>
-                <w:sz w:val="20"/>
-                <w:szCs w:val="20"/>
-              </w:rPr>
-              <w:t>_linea_mt</w:t>
-            </w:r>
-            <w:proofErr w:type="spellEnd"/>
-            <w:r>
-              <w:rPr>
-                <w:sz w:val="20"/>
-                <w:szCs w:val="20"/>
-              </w:rPr>
-              <w:t xml:space="preserve"> }}</w:t>
+              <w:t>{{ comentario_linea_mt }}</w:t>
             </w:r>
           </w:p>
         </w:tc>
@@ -1939,23 +1713,13 @@
               </w:rPr>
               <w:t xml:space="preserve">(nivel aceite, </w:t>
             </w:r>
-            <w:proofErr w:type="spellStart"/>
             <w:r>
               <w:rPr>
                 <w:sz w:val="20"/>
                 <w:szCs w:val="20"/>
                 <w:lang w:val="es-CL"/>
               </w:rPr>
-              <w:t>T°</w:t>
-            </w:r>
-            <w:proofErr w:type="spellEnd"/>
-            <w:r>
-              <w:rPr>
-                <w:sz w:val="20"/>
-                <w:szCs w:val="20"/>
-                <w:lang w:val="es-CL"/>
-              </w:rPr>
-              <w:t>, filtraciones)</w:t>
+              <w:t>T°, filtraciones)</w:t>
             </w:r>
           </w:p>
         </w:tc>
@@ -1975,37 +1739,12 @@
                 <w:szCs w:val="20"/>
               </w:rPr>
             </w:pPr>
-            <w:proofErr w:type="gramStart"/>
             <w:r>
               <w:rPr>
                 <w:sz w:val="20"/>
                 <w:szCs w:val="20"/>
               </w:rPr>
-              <w:t xml:space="preserve">{{ </w:t>
-            </w:r>
-            <w:proofErr w:type="spellStart"/>
-            <w:r>
-              <w:rPr>
-                <w:sz w:val="20"/>
-                <w:szCs w:val="20"/>
-              </w:rPr>
-              <w:t>inspeccion</w:t>
-            </w:r>
-            <w:proofErr w:type="gramEnd"/>
-            <w:r>
-              <w:rPr>
-                <w:sz w:val="20"/>
-                <w:szCs w:val="20"/>
-              </w:rPr>
-              <w:t>_ct</w:t>
-            </w:r>
-            <w:proofErr w:type="spellEnd"/>
-            <w:r>
-              <w:rPr>
-                <w:sz w:val="20"/>
-                <w:szCs w:val="20"/>
-              </w:rPr>
-              <w:t xml:space="preserve"> }}</w:t>
+              <w:t>{{ inspeccion_ct }}</w:t>
             </w:r>
           </w:p>
         </w:tc>
@@ -2025,37 +1764,12 @@
                 <w:szCs w:val="20"/>
               </w:rPr>
             </w:pPr>
-            <w:proofErr w:type="gramStart"/>
             <w:r>
               <w:rPr>
                 <w:sz w:val="20"/>
                 <w:szCs w:val="20"/>
               </w:rPr>
-              <w:t xml:space="preserve">{{ </w:t>
-            </w:r>
-            <w:proofErr w:type="spellStart"/>
-            <w:r>
-              <w:rPr>
-                <w:sz w:val="20"/>
-                <w:szCs w:val="20"/>
-              </w:rPr>
-              <w:t>comentario</w:t>
-            </w:r>
-            <w:proofErr w:type="gramEnd"/>
-            <w:r>
-              <w:rPr>
-                <w:sz w:val="20"/>
-                <w:szCs w:val="20"/>
-              </w:rPr>
-              <w:t>_ct</w:t>
-            </w:r>
-            <w:proofErr w:type="spellEnd"/>
-            <w:r>
-              <w:rPr>
-                <w:sz w:val="20"/>
-                <w:szCs w:val="20"/>
-              </w:rPr>
-              <w:t xml:space="preserve"> }}</w:t>
+              <w:t>{{ comentario_ct }}</w:t>
             </w:r>
           </w:p>
         </w:tc>
@@ -2140,37 +1854,12 @@
                 <w:szCs w:val="20"/>
               </w:rPr>
             </w:pPr>
-            <w:proofErr w:type="gramStart"/>
             <w:r>
               <w:rPr>
                 <w:sz w:val="20"/>
                 <w:szCs w:val="20"/>
               </w:rPr>
-              <w:t xml:space="preserve">{{ </w:t>
-            </w:r>
-            <w:proofErr w:type="spellStart"/>
-            <w:r>
-              <w:rPr>
-                <w:sz w:val="20"/>
-                <w:szCs w:val="20"/>
-              </w:rPr>
-              <w:t>inspeccion</w:t>
-            </w:r>
-            <w:proofErr w:type="gramEnd"/>
-            <w:r>
-              <w:rPr>
-                <w:sz w:val="20"/>
-                <w:szCs w:val="20"/>
-              </w:rPr>
-              <w:t>_inversores</w:t>
-            </w:r>
-            <w:proofErr w:type="spellEnd"/>
-            <w:r>
-              <w:rPr>
-                <w:sz w:val="20"/>
-                <w:szCs w:val="20"/>
-              </w:rPr>
-              <w:t xml:space="preserve"> }}</w:t>
+              <w:t>{{ inspeccion_inversores }}</w:t>
             </w:r>
           </w:p>
         </w:tc>
@@ -2190,37 +1879,12 @@
                 <w:szCs w:val="20"/>
               </w:rPr>
             </w:pPr>
-            <w:proofErr w:type="gramStart"/>
             <w:r>
               <w:rPr>
                 <w:sz w:val="20"/>
                 <w:szCs w:val="20"/>
               </w:rPr>
-              <w:t xml:space="preserve">{{ </w:t>
-            </w:r>
-            <w:proofErr w:type="spellStart"/>
-            <w:r>
-              <w:rPr>
-                <w:sz w:val="20"/>
-                <w:szCs w:val="20"/>
-              </w:rPr>
-              <w:t>comentario</w:t>
-            </w:r>
-            <w:proofErr w:type="gramEnd"/>
-            <w:r>
-              <w:rPr>
-                <w:sz w:val="20"/>
-                <w:szCs w:val="20"/>
-              </w:rPr>
-              <w:t>_inversores</w:t>
-            </w:r>
-            <w:proofErr w:type="spellEnd"/>
-            <w:r>
-              <w:rPr>
-                <w:sz w:val="20"/>
-                <w:szCs w:val="20"/>
-              </w:rPr>
-              <w:t xml:space="preserve"> }}</w:t>
+              <w:t>{{ comentario_inversores }}</w:t>
             </w:r>
           </w:p>
         </w:tc>
@@ -2268,7 +1932,7 @@
                 <w:szCs w:val="20"/>
                 <w:lang w:val="es-CL"/>
               </w:rPr>
-              <w:t>módulos</w:t>
+              <w:t>trackers</w:t>
             </w:r>
           </w:p>
           <w:p>
@@ -2287,34 +1951,14 @@
               </w:rPr>
               <w:t>(</w:t>
             </w:r>
-            <w:proofErr w:type="spellStart"/>
             <w:r>
               <w:rPr>
                 <w:sz w:val="20"/>
                 <w:szCs w:val="20"/>
                 <w:lang w:val="es-CL"/>
               </w:rPr>
-              <w:t>modulos</w:t>
+              <w:t>verificar trackers en falla</w:t>
             </w:r>
-            <w:proofErr w:type="spellEnd"/>
-            <w:r>
-              <w:rPr>
-                <w:sz w:val="20"/>
-                <w:szCs w:val="20"/>
-                <w:lang w:val="es-CL"/>
-              </w:rPr>
-              <w:t xml:space="preserve"> rotos, trizados, </w:t>
-            </w:r>
-            <w:proofErr w:type="spellStart"/>
-            <w:r>
-              <w:rPr>
-                <w:sz w:val="20"/>
-                <w:szCs w:val="20"/>
-                <w:lang w:val="es-CL"/>
-              </w:rPr>
-              <w:t>trackers</w:t>
-            </w:r>
-            <w:proofErr w:type="spellEnd"/>
             <w:r>
               <w:rPr>
                 <w:sz w:val="20"/>
@@ -2341,37 +1985,12 @@
                 <w:szCs w:val="20"/>
               </w:rPr>
             </w:pPr>
-            <w:proofErr w:type="gramStart"/>
             <w:r>
               <w:rPr>
                 <w:sz w:val="20"/>
                 <w:szCs w:val="20"/>
               </w:rPr>
-              <w:t xml:space="preserve">{{ </w:t>
-            </w:r>
-            <w:proofErr w:type="spellStart"/>
-            <w:r>
-              <w:rPr>
-                <w:sz w:val="20"/>
-                <w:szCs w:val="20"/>
-              </w:rPr>
-              <w:t>inspeccion</w:t>
-            </w:r>
-            <w:proofErr w:type="gramEnd"/>
-            <w:r>
-              <w:rPr>
-                <w:sz w:val="20"/>
-                <w:szCs w:val="20"/>
-              </w:rPr>
-              <w:t>_modulos</w:t>
-            </w:r>
-            <w:proofErr w:type="spellEnd"/>
-            <w:r>
-              <w:rPr>
-                <w:sz w:val="20"/>
-                <w:szCs w:val="20"/>
-              </w:rPr>
-              <w:t xml:space="preserve"> }}</w:t>
+              <w:t>{{ inspeccion_modulos }}</w:t>
             </w:r>
           </w:p>
         </w:tc>
@@ -2391,37 +2010,12 @@
                 <w:szCs w:val="20"/>
               </w:rPr>
             </w:pPr>
-            <w:proofErr w:type="gramStart"/>
             <w:r>
               <w:rPr>
                 <w:sz w:val="20"/>
                 <w:szCs w:val="20"/>
               </w:rPr>
-              <w:t xml:space="preserve">{{ </w:t>
-            </w:r>
-            <w:proofErr w:type="spellStart"/>
-            <w:r>
-              <w:rPr>
-                <w:sz w:val="20"/>
-                <w:szCs w:val="20"/>
-              </w:rPr>
-              <w:t>comentario</w:t>
-            </w:r>
-            <w:proofErr w:type="gramEnd"/>
-            <w:r>
-              <w:rPr>
-                <w:sz w:val="20"/>
-                <w:szCs w:val="20"/>
-              </w:rPr>
-              <w:t>_modulos</w:t>
-            </w:r>
-            <w:proofErr w:type="spellEnd"/>
-            <w:r>
-              <w:rPr>
-                <w:sz w:val="20"/>
-                <w:szCs w:val="20"/>
-              </w:rPr>
-              <w:t xml:space="preserve"> }}</w:t>
+              <w:t>{{ comentario_modulos }}</w:t>
             </w:r>
           </w:p>
         </w:tc>
@@ -2453,18 +2047,8 @@
                 <w:szCs w:val="20"/>
                 <w:lang w:val="es-CL"/>
               </w:rPr>
-              <w:t xml:space="preserve">Nivel de </w:t>
+              <w:t>Nivel de soiling</w:t>
             </w:r>
-            <w:proofErr w:type="spellStart"/>
-            <w:r>
-              <w:rPr>
-                <w:sz w:val="20"/>
-                <w:szCs w:val="20"/>
-                <w:lang w:val="es-CL"/>
-              </w:rPr>
-              <w:t>soiling</w:t>
-            </w:r>
-            <w:proofErr w:type="spellEnd"/>
           </w:p>
           <w:p>
             <w:pPr>
@@ -2500,37 +2084,12 @@
                 <w:szCs w:val="20"/>
               </w:rPr>
             </w:pPr>
-            <w:proofErr w:type="gramStart"/>
             <w:r>
               <w:rPr>
                 <w:sz w:val="20"/>
                 <w:szCs w:val="20"/>
               </w:rPr>
-              <w:t xml:space="preserve">{{ </w:t>
-            </w:r>
-            <w:proofErr w:type="spellStart"/>
-            <w:r>
-              <w:rPr>
-                <w:sz w:val="20"/>
-                <w:szCs w:val="20"/>
-              </w:rPr>
-              <w:t>nivel</w:t>
-            </w:r>
-            <w:proofErr w:type="gramEnd"/>
-            <w:r>
-              <w:rPr>
-                <w:sz w:val="20"/>
-                <w:szCs w:val="20"/>
-              </w:rPr>
-              <w:t>_soiling</w:t>
-            </w:r>
-            <w:proofErr w:type="spellEnd"/>
-            <w:r>
-              <w:rPr>
-                <w:sz w:val="20"/>
-                <w:szCs w:val="20"/>
-              </w:rPr>
-              <w:t xml:space="preserve"> }}</w:t>
+              <w:t>{{ nivel_soiling }}</w:t>
             </w:r>
           </w:p>
         </w:tc>
@@ -2636,43 +2195,7 @@
           <w:szCs w:val="24"/>
           <w:lang w:val="es-CL"/>
         </w:rPr>
-        <w:t xml:space="preserve">{% </w:t>
-      </w:r>
-      <w:proofErr w:type="spellStart"/>
-      <w:r>
-        <w:rPr>
-          <w:sz w:val="24"/>
-          <w:szCs w:val="24"/>
-          <w:lang w:val="es-CL"/>
-        </w:rPr>
-        <w:t>if</w:t>
-      </w:r>
-      <w:proofErr w:type="spellEnd"/>
-      <w:r>
-        <w:rPr>
-          <w:sz w:val="24"/>
-          <w:szCs w:val="24"/>
-          <w:lang w:val="es-CL"/>
-        </w:rPr>
-        <w:t xml:space="preserve"> </w:t>
-      </w:r>
-      <w:proofErr w:type="spellStart"/>
-      <w:r>
-        <w:rPr>
-          <w:sz w:val="24"/>
-          <w:szCs w:val="24"/>
-          <w:lang w:val="es-CL"/>
-        </w:rPr>
-        <w:t>imagen_ecm</w:t>
-      </w:r>
-      <w:proofErr w:type="spellEnd"/>
-      <w:r>
-        <w:rPr>
-          <w:sz w:val="24"/>
-          <w:szCs w:val="24"/>
-          <w:lang w:val="es-CL"/>
-        </w:rPr>
-        <w:t xml:space="preserve"> %}</w:t>
+        <w:t>{% if imagen_ecm %}</w:t>
       </w:r>
     </w:p>
     <w:p>
@@ -2699,7 +2222,27 @@
           <w:lang w:val="es-CL"/>
         </w:rPr>
         <w:lastRenderedPageBreak/>
-        <w:t xml:space="preserve">Imagen del equipo compacto de medida: </w:t>
+        <w:t xml:space="preserve">Imagen del </w:t>
+      </w:r>
+      <w:r>
+        <w:rPr>
+          <w:b/>
+          <w:bCs/>
+          <w:sz w:val="24"/>
+          <w:szCs w:val="24"/>
+          <w:lang w:val="es-CL"/>
+        </w:rPr>
+        <w:t>POI</w:t>
+      </w:r>
+      <w:r>
+        <w:rPr>
+          <w:b/>
+          <w:bCs/>
+          <w:sz w:val="24"/>
+          <w:szCs w:val="24"/>
+          <w:lang w:val="es-CL"/>
+        </w:rPr>
+        <w:t xml:space="preserve">: </w:t>
       </w:r>
     </w:p>
     <w:tbl>
@@ -2729,23 +2272,13 @@
               </w:rPr>
             </w:pPr>
             <w:bookmarkStart w:id="0" w:name="_Hlk195991756"/>
-            <w:proofErr w:type="gramStart"/>
             <w:r>
               <w:rPr>
                 <w:sz w:val="24"/>
                 <w:szCs w:val="24"/>
                 <w:lang w:val="es-CL"/>
               </w:rPr>
-              <w:t>{{ imagen</w:t>
-            </w:r>
-            <w:proofErr w:type="gramEnd"/>
-            <w:r>
-              <w:rPr>
-                <w:sz w:val="24"/>
-                <w:szCs w:val="24"/>
-                <w:lang w:val="es-CL"/>
-              </w:rPr>
-              <w:t>_ecm }}</w:t>
+              <w:t>{{ imagen_ecm }}</w:t>
             </w:r>
           </w:p>
         </w:tc>
@@ -2865,79 +2398,7 @@
           <w:szCs w:val="24"/>
           <w:lang w:val="es-CL"/>
         </w:rPr>
-        <w:t xml:space="preserve">{% </w:t>
-      </w:r>
-      <w:proofErr w:type="spellStart"/>
-      <w:r>
-        <w:rPr>
-          <w:sz w:val="24"/>
-          <w:szCs w:val="24"/>
-          <w:lang w:val="es-CL"/>
-        </w:rPr>
-        <w:t>endif</w:t>
-      </w:r>
-      <w:proofErr w:type="spellEnd"/>
-      <w:r>
-        <w:rPr>
-          <w:sz w:val="24"/>
-          <w:szCs w:val="24"/>
-          <w:lang w:val="es-CL"/>
-        </w:rPr>
-        <w:t xml:space="preserve"> </w:t>
-      </w:r>
-      <w:proofErr w:type="gramStart"/>
-      <w:r>
-        <w:rPr>
-          <w:sz w:val="24"/>
-          <w:szCs w:val="24"/>
-          <w:lang w:val="es-CL"/>
-        </w:rPr>
-        <w:t>%}{</w:t>
-      </w:r>
-      <w:proofErr w:type="gramEnd"/>
-      <w:r>
-        <w:rPr>
-          <w:sz w:val="24"/>
-          <w:szCs w:val="24"/>
-          <w:lang w:val="es-CL"/>
-        </w:rPr>
-        <w:t xml:space="preserve">% </w:t>
-      </w:r>
-      <w:proofErr w:type="spellStart"/>
-      <w:r>
-        <w:rPr>
-          <w:sz w:val="24"/>
-          <w:szCs w:val="24"/>
-          <w:lang w:val="es-CL"/>
-        </w:rPr>
-        <w:t>if</w:t>
-      </w:r>
-      <w:proofErr w:type="spellEnd"/>
-      <w:r>
-        <w:rPr>
-          <w:sz w:val="24"/>
-          <w:szCs w:val="24"/>
-          <w:lang w:val="es-CL"/>
-        </w:rPr>
-        <w:t xml:space="preserve"> </w:t>
-      </w:r>
-      <w:proofErr w:type="spellStart"/>
-      <w:r>
-        <w:rPr>
-          <w:sz w:val="24"/>
-          <w:szCs w:val="24"/>
-          <w:lang w:val="es-CL"/>
-        </w:rPr>
-        <w:t>imagen_reconectador</w:t>
-      </w:r>
-      <w:proofErr w:type="spellEnd"/>
-      <w:r>
-        <w:rPr>
-          <w:sz w:val="24"/>
-          <w:szCs w:val="24"/>
-          <w:lang w:val="es-CL"/>
-        </w:rPr>
-        <w:t xml:space="preserve"> %}</w:t>
+        <w:t>{% endif %}{% if imagen_reconectador %}</w:t>
       </w:r>
     </w:p>
     <w:p>
@@ -2964,9 +2425,8 @@
           <w:lang w:val="es-CL"/>
         </w:rPr>
         <w:lastRenderedPageBreak/>
-        <w:t xml:space="preserve">Imagen del </w:t>
+        <w:t xml:space="preserve">Imagen </w:t>
       </w:r>
-      <w:proofErr w:type="spellStart"/>
       <w:r>
         <w:rPr>
           <w:b/>
@@ -2975,9 +2435,8 @@
           <w:szCs w:val="24"/>
           <w:lang w:val="es-CL"/>
         </w:rPr>
-        <w:t>reconectador</w:t>
+        <w:t>LMT</w:t>
       </w:r>
-      <w:proofErr w:type="spellEnd"/>
       <w:r>
         <w:rPr>
           <w:b/>
@@ -3015,41 +2474,13 @@
                 <w:lang w:val="es-CL"/>
               </w:rPr>
             </w:pPr>
-            <w:proofErr w:type="gramStart"/>
             <w:r>
               <w:rPr>
                 <w:sz w:val="24"/>
                 <w:szCs w:val="24"/>
                 <w:lang w:val="es-CL"/>
               </w:rPr>
-              <w:t xml:space="preserve">{{ </w:t>
-            </w:r>
-            <w:proofErr w:type="spellStart"/>
-            <w:r>
-              <w:rPr>
-                <w:sz w:val="24"/>
-                <w:szCs w:val="24"/>
-                <w:lang w:val="es-CL"/>
-              </w:rPr>
-              <w:t>imagen</w:t>
-            </w:r>
-            <w:proofErr w:type="gramEnd"/>
-            <w:r>
-              <w:rPr>
-                <w:sz w:val="24"/>
-                <w:szCs w:val="24"/>
-                <w:lang w:val="es-CL"/>
-              </w:rPr>
-              <w:t>_reconectador</w:t>
-            </w:r>
-            <w:proofErr w:type="spellEnd"/>
-            <w:r>
-              <w:rPr>
-                <w:sz w:val="24"/>
-                <w:szCs w:val="24"/>
-                <w:lang w:val="es-CL"/>
-              </w:rPr>
-              <w:t xml:space="preserve"> }}</w:t>
+              <w:t>{{ imagen_reconectador }}</w:t>
             </w:r>
           </w:p>
         </w:tc>
@@ -3168,34 +2599,7 @@
           <w:szCs w:val="24"/>
           <w:lang w:val="es-CL"/>
         </w:rPr>
-        <w:t xml:space="preserve">{% </w:t>
-      </w:r>
-      <w:proofErr w:type="spellStart"/>
-      <w:r>
-        <w:rPr>
-          <w:sz w:val="24"/>
-          <w:szCs w:val="24"/>
-          <w:lang w:val="es-CL"/>
-        </w:rPr>
-        <w:t>endif</w:t>
-      </w:r>
-      <w:proofErr w:type="spellEnd"/>
-      <w:r>
-        <w:rPr>
-          <w:sz w:val="24"/>
-          <w:szCs w:val="24"/>
-          <w:lang w:val="es-CL"/>
-        </w:rPr>
-        <w:t xml:space="preserve"> </w:t>
-      </w:r>
-      <w:proofErr w:type="gramStart"/>
-      <w:r>
-        <w:rPr>
-          <w:sz w:val="24"/>
-          <w:szCs w:val="24"/>
-          <w:lang w:val="es-CL"/>
-        </w:rPr>
-        <w:t>%}</w:t>
+        <w:t>{% endif %}</w:t>
       </w:r>
       <w:r>
         <w:rPr>
@@ -3203,52 +2607,7 @@
           <w:szCs w:val="24"/>
           <w:lang w:val="es-CL"/>
         </w:rPr>
-        <w:t>{</w:t>
-      </w:r>
-      <w:proofErr w:type="gramEnd"/>
-      <w:r>
-        <w:rPr>
-          <w:sz w:val="24"/>
-          <w:szCs w:val="24"/>
-          <w:lang w:val="es-CL"/>
-        </w:rPr>
-        <w:t xml:space="preserve">% </w:t>
-      </w:r>
-      <w:proofErr w:type="spellStart"/>
-      <w:r>
-        <w:rPr>
-          <w:sz w:val="24"/>
-          <w:szCs w:val="24"/>
-          <w:lang w:val="es-CL"/>
-        </w:rPr>
-        <w:t>if</w:t>
-      </w:r>
-      <w:proofErr w:type="spellEnd"/>
-      <w:r>
-        <w:rPr>
-          <w:sz w:val="24"/>
-          <w:szCs w:val="24"/>
-          <w:lang w:val="es-CL"/>
-        </w:rPr>
-        <w:t xml:space="preserve"> </w:t>
-      </w:r>
-      <w:proofErr w:type="spellStart"/>
-      <w:r>
-        <w:rPr>
-          <w:sz w:val="24"/>
-          <w:szCs w:val="24"/>
-          <w:lang w:val="es-CL"/>
-        </w:rPr>
-        <w:t>imagen_medidor</w:t>
-      </w:r>
-      <w:proofErr w:type="spellEnd"/>
-      <w:r>
-        <w:rPr>
-          <w:sz w:val="24"/>
-          <w:szCs w:val="24"/>
-          <w:lang w:val="es-CL"/>
-        </w:rPr>
-        <w:t xml:space="preserve"> %}</w:t>
+        <w:t>{% if imagen_medidor %}</w:t>
       </w:r>
     </w:p>
     <w:p>
@@ -3266,7 +2625,6 @@
           <w:lang w:val="es-CL"/>
         </w:rPr>
       </w:pPr>
-      <w:proofErr w:type="gramStart"/>
       <w:r>
         <w:rPr>
           <w:b/>
@@ -3276,9 +2634,8 @@
           <w:lang w:val="es-CL"/>
         </w:rPr>
         <w:lastRenderedPageBreak/>
-        <w:t>Imagen medidor</w:t>
+        <w:t xml:space="preserve">Imagen </w:t>
       </w:r>
-      <w:proofErr w:type="gramEnd"/>
       <w:r>
         <w:rPr>
           <w:b/>
@@ -3287,7 +2644,17 @@
           <w:szCs w:val="24"/>
           <w:lang w:val="es-CL"/>
         </w:rPr>
-        <w:t xml:space="preserve"> de energía:</w:t>
+        <w:t>Nivel De Vegetacion</w:t>
+      </w:r>
+      <w:r>
+        <w:rPr>
+          <w:b/>
+          <w:bCs/>
+          <w:sz w:val="24"/>
+          <w:szCs w:val="24"/>
+          <w:lang w:val="es-CL"/>
+        </w:rPr>
+        <w:t>:</w:t>
       </w:r>
     </w:p>
     <w:tbl>
@@ -3317,41 +2684,13 @@
               </w:rPr>
             </w:pPr>
             <w:bookmarkStart w:id="1" w:name="_Hlk195992018"/>
-            <w:proofErr w:type="gramStart"/>
             <w:r>
               <w:rPr>
                 <w:sz w:val="24"/>
                 <w:szCs w:val="24"/>
                 <w:lang w:val="es-CL"/>
               </w:rPr>
-              <w:t xml:space="preserve">{{ </w:t>
-            </w:r>
-            <w:proofErr w:type="spellStart"/>
-            <w:r>
-              <w:rPr>
-                <w:sz w:val="24"/>
-                <w:szCs w:val="24"/>
-                <w:lang w:val="es-CL"/>
-              </w:rPr>
-              <w:t>imagen</w:t>
-            </w:r>
-            <w:proofErr w:type="gramEnd"/>
-            <w:r>
-              <w:rPr>
-                <w:sz w:val="24"/>
-                <w:szCs w:val="24"/>
-                <w:lang w:val="es-CL"/>
-              </w:rPr>
-              <w:t>_medidor</w:t>
-            </w:r>
-            <w:proofErr w:type="spellEnd"/>
-            <w:r>
-              <w:rPr>
-                <w:sz w:val="24"/>
-                <w:szCs w:val="24"/>
-                <w:lang w:val="es-CL"/>
-              </w:rPr>
-              <w:t xml:space="preserve"> }}</w:t>
+              <w:t>{{ imagen_medidor }}</w:t>
             </w:r>
           </w:p>
         </w:tc>
@@ -3458,56 +2797,15 @@
           <w:sz w:val="24"/>
           <w:szCs w:val="24"/>
         </w:rPr>
-        <w:t xml:space="preserve">{% endif </w:t>
-      </w:r>
-      <w:proofErr w:type="gramStart"/>
-      <w:r>
-        <w:rPr>
-          <w:sz w:val="24"/>
-          <w:szCs w:val="24"/>
-        </w:rPr>
-        <w:t>%}</w:t>
+        <w:t>{% endif %}</w:t>
       </w:r>
       <w:r>
         <w:rPr>
           <w:sz w:val="24"/>
           <w:szCs w:val="24"/>
         </w:rPr>
-        <w:t>{</w:t>
+        <w:t>{% if imagen_sala_control %}</w:t>
       </w:r>
-      <w:proofErr w:type="gramEnd"/>
-      <w:r>
-        <w:rPr>
-          <w:sz w:val="24"/>
-          <w:szCs w:val="24"/>
-        </w:rPr>
-        <w:t xml:space="preserve">% if </w:t>
-      </w:r>
-      <w:proofErr w:type="spellStart"/>
-      <w:r>
-        <w:rPr>
-          <w:sz w:val="24"/>
-          <w:szCs w:val="24"/>
-        </w:rPr>
-        <w:t>imagen_sala_</w:t>
-      </w:r>
-      <w:proofErr w:type="gramStart"/>
-      <w:r>
-        <w:rPr>
-          <w:sz w:val="24"/>
-          <w:szCs w:val="24"/>
-        </w:rPr>
-        <w:t>control</w:t>
-      </w:r>
-      <w:proofErr w:type="spellEnd"/>
-      <w:r>
-        <w:rPr>
-          <w:sz w:val="24"/>
-          <w:szCs w:val="24"/>
-        </w:rPr>
-        <w:t xml:space="preserve"> %}</w:t>
-      </w:r>
-      <w:proofErr w:type="gramEnd"/>
     </w:p>
     <w:p>
       <w:pPr>
@@ -3562,41 +2860,13 @@
                 <w:lang w:val="es-CL"/>
               </w:rPr>
             </w:pPr>
-            <w:proofErr w:type="gramStart"/>
             <w:r>
               <w:rPr>
                 <w:sz w:val="24"/>
                 <w:szCs w:val="24"/>
                 <w:lang w:val="es-CL"/>
               </w:rPr>
-              <w:t xml:space="preserve">{{ </w:t>
-            </w:r>
-            <w:proofErr w:type="spellStart"/>
-            <w:r>
-              <w:rPr>
-                <w:sz w:val="24"/>
-                <w:szCs w:val="24"/>
-                <w:lang w:val="es-CL"/>
-              </w:rPr>
-              <w:t>imagen</w:t>
-            </w:r>
-            <w:proofErr w:type="gramEnd"/>
-            <w:r>
-              <w:rPr>
-                <w:sz w:val="24"/>
-                <w:szCs w:val="24"/>
-                <w:lang w:val="es-CL"/>
-              </w:rPr>
-              <w:t>_sala_control</w:t>
-            </w:r>
-            <w:proofErr w:type="spellEnd"/>
-            <w:r>
-              <w:rPr>
-                <w:sz w:val="24"/>
-                <w:szCs w:val="24"/>
-                <w:lang w:val="es-CL"/>
-              </w:rPr>
-              <w:t xml:space="preserve"> }}</w:t>
+              <w:t>{{ imagen_sala_control }}</w:t>
             </w:r>
           </w:p>
         </w:tc>
@@ -3702,56 +2972,15 @@
           <w:sz w:val="24"/>
           <w:szCs w:val="24"/>
         </w:rPr>
-        <w:t xml:space="preserve">{% endif </w:t>
-      </w:r>
-      <w:proofErr w:type="gramStart"/>
-      <w:r>
-        <w:rPr>
-          <w:sz w:val="24"/>
-          <w:szCs w:val="24"/>
-        </w:rPr>
-        <w:t>%}</w:t>
+        <w:t>{% endif %}</w:t>
       </w:r>
       <w:r>
         <w:rPr>
           <w:sz w:val="24"/>
           <w:szCs w:val="24"/>
         </w:rPr>
-        <w:t>{</w:t>
+        <w:t>{% if imagen_linea_mt %}</w:t>
       </w:r>
-      <w:proofErr w:type="gramEnd"/>
-      <w:r>
-        <w:rPr>
-          <w:sz w:val="24"/>
-          <w:szCs w:val="24"/>
-        </w:rPr>
-        <w:t xml:space="preserve">% if </w:t>
-      </w:r>
-      <w:proofErr w:type="spellStart"/>
-      <w:r>
-        <w:rPr>
-          <w:sz w:val="24"/>
-          <w:szCs w:val="24"/>
-        </w:rPr>
-        <w:t>imagen_linea_</w:t>
-      </w:r>
-      <w:proofErr w:type="gramStart"/>
-      <w:r>
-        <w:rPr>
-          <w:sz w:val="24"/>
-          <w:szCs w:val="24"/>
-        </w:rPr>
-        <w:t>mt</w:t>
-      </w:r>
-      <w:proofErr w:type="spellEnd"/>
-      <w:r>
-        <w:rPr>
-          <w:sz w:val="24"/>
-          <w:szCs w:val="24"/>
-        </w:rPr>
-        <w:t xml:space="preserve"> %}</w:t>
-      </w:r>
-      <w:proofErr w:type="gramEnd"/>
     </w:p>
     <w:p>
       <w:pPr>
@@ -3806,41 +3035,13 @@
                 <w:lang w:val="es-CL"/>
               </w:rPr>
             </w:pPr>
-            <w:proofErr w:type="gramStart"/>
             <w:r>
               <w:rPr>
                 <w:sz w:val="24"/>
                 <w:szCs w:val="24"/>
                 <w:lang w:val="es-CL"/>
               </w:rPr>
-              <w:t xml:space="preserve">{{ </w:t>
-            </w:r>
-            <w:proofErr w:type="spellStart"/>
-            <w:r>
-              <w:rPr>
-                <w:sz w:val="24"/>
-                <w:szCs w:val="24"/>
-                <w:lang w:val="es-CL"/>
-              </w:rPr>
-              <w:t>imagen</w:t>
-            </w:r>
-            <w:proofErr w:type="gramEnd"/>
-            <w:r>
-              <w:rPr>
-                <w:sz w:val="24"/>
-                <w:szCs w:val="24"/>
-                <w:lang w:val="es-CL"/>
-              </w:rPr>
-              <w:t>_linea_mt</w:t>
-            </w:r>
-            <w:proofErr w:type="spellEnd"/>
-            <w:r>
-              <w:rPr>
-                <w:sz w:val="24"/>
-                <w:szCs w:val="24"/>
-                <w:lang w:val="es-CL"/>
-              </w:rPr>
-              <w:t xml:space="preserve"> }}</w:t>
+              <w:t>{{ imagen_linea_mt }}</w:t>
             </w:r>
           </w:p>
         </w:tc>
@@ -3959,34 +3160,7 @@
           <w:szCs w:val="24"/>
           <w:lang w:val="es-CL"/>
         </w:rPr>
-        <w:t xml:space="preserve">{% </w:t>
-      </w:r>
-      <w:proofErr w:type="spellStart"/>
-      <w:r>
-        <w:rPr>
-          <w:sz w:val="24"/>
-          <w:szCs w:val="24"/>
-          <w:lang w:val="es-CL"/>
-        </w:rPr>
-        <w:t>endif</w:t>
-      </w:r>
-      <w:proofErr w:type="spellEnd"/>
-      <w:r>
-        <w:rPr>
-          <w:sz w:val="24"/>
-          <w:szCs w:val="24"/>
-          <w:lang w:val="es-CL"/>
-        </w:rPr>
-        <w:t xml:space="preserve"> </w:t>
-      </w:r>
-      <w:proofErr w:type="gramStart"/>
-      <w:r>
-        <w:rPr>
-          <w:sz w:val="24"/>
-          <w:szCs w:val="24"/>
-          <w:lang w:val="es-CL"/>
-        </w:rPr>
-        <w:t>%}</w:t>
+        <w:t>{% endif %}</w:t>
       </w:r>
       <w:r>
         <w:rPr>
@@ -3994,52 +3168,7 @@
           <w:szCs w:val="24"/>
           <w:lang w:val="es-CL"/>
         </w:rPr>
-        <w:t>{</w:t>
-      </w:r>
-      <w:proofErr w:type="gramEnd"/>
-      <w:r>
-        <w:rPr>
-          <w:sz w:val="24"/>
-          <w:szCs w:val="24"/>
-          <w:lang w:val="es-CL"/>
-        </w:rPr>
-        <w:t xml:space="preserve">% </w:t>
-      </w:r>
-      <w:proofErr w:type="spellStart"/>
-      <w:r>
-        <w:rPr>
-          <w:sz w:val="24"/>
-          <w:szCs w:val="24"/>
-          <w:lang w:val="es-CL"/>
-        </w:rPr>
-        <w:t>if</w:t>
-      </w:r>
-      <w:proofErr w:type="spellEnd"/>
-      <w:r>
-        <w:rPr>
-          <w:sz w:val="24"/>
-          <w:szCs w:val="24"/>
-          <w:lang w:val="es-CL"/>
-        </w:rPr>
-        <w:t xml:space="preserve"> </w:t>
-      </w:r>
-      <w:proofErr w:type="spellStart"/>
-      <w:r>
-        <w:rPr>
-          <w:sz w:val="24"/>
-          <w:szCs w:val="24"/>
-          <w:lang w:val="es-CL"/>
-        </w:rPr>
-        <w:t>imagen_ct</w:t>
-      </w:r>
-      <w:proofErr w:type="spellEnd"/>
-      <w:r>
-        <w:rPr>
-          <w:sz w:val="24"/>
-          <w:szCs w:val="24"/>
-          <w:lang w:val="es-CL"/>
-        </w:rPr>
-        <w:t xml:space="preserve"> %}</w:t>
+        <w:t>{% if imagen_ct %}</w:t>
       </w:r>
     </w:p>
     <w:p>
@@ -4116,41 +3245,13 @@
               </w:rPr>
             </w:pPr>
             <w:bookmarkStart w:id="2" w:name="_Hlk195992775"/>
-            <w:proofErr w:type="gramStart"/>
             <w:r>
               <w:rPr>
                 <w:sz w:val="24"/>
                 <w:szCs w:val="24"/>
                 <w:lang w:val="es-CL"/>
               </w:rPr>
-              <w:t xml:space="preserve">{{ </w:t>
-            </w:r>
-            <w:proofErr w:type="spellStart"/>
-            <w:r>
-              <w:rPr>
-                <w:sz w:val="24"/>
-                <w:szCs w:val="24"/>
-                <w:lang w:val="es-CL"/>
-              </w:rPr>
-              <w:t>imagen</w:t>
-            </w:r>
-            <w:proofErr w:type="gramEnd"/>
-            <w:r>
-              <w:rPr>
-                <w:sz w:val="24"/>
-                <w:szCs w:val="24"/>
-                <w:lang w:val="es-CL"/>
-              </w:rPr>
-              <w:t>_ct</w:t>
-            </w:r>
-            <w:proofErr w:type="spellEnd"/>
-            <w:r>
-              <w:rPr>
-                <w:sz w:val="24"/>
-                <w:szCs w:val="24"/>
-                <w:lang w:val="es-CL"/>
-              </w:rPr>
-              <w:t xml:space="preserve"> }}</w:t>
+              <w:t>{{ imagen_ct }}</w:t>
             </w:r>
           </w:p>
         </w:tc>
@@ -4270,75 +3371,13 @@
           <w:szCs w:val="24"/>
           <w:lang w:val="es-CL"/>
         </w:rPr>
-        <w:t xml:space="preserve">{% </w:t>
-      </w:r>
-      <w:proofErr w:type="spellStart"/>
-      <w:r>
-        <w:rPr>
-          <w:sz w:val="24"/>
-          <w:szCs w:val="24"/>
-          <w:lang w:val="es-CL"/>
-        </w:rPr>
-        <w:t>endif</w:t>
-      </w:r>
-      <w:proofErr w:type="spellEnd"/>
-      <w:r>
-        <w:rPr>
-          <w:sz w:val="24"/>
-          <w:szCs w:val="24"/>
-          <w:lang w:val="es-CL"/>
-        </w:rPr>
-        <w:t xml:space="preserve"> </w:t>
-      </w:r>
-      <w:proofErr w:type="gramStart"/>
-      <w:r>
-        <w:rPr>
-          <w:sz w:val="24"/>
-          <w:szCs w:val="24"/>
-          <w:lang w:val="es-CL"/>
-        </w:rPr>
-        <w:t>%}</w:t>
+        <w:t>{% endif %}</w:t>
       </w:r>
       <w:r>
         <w:rPr>
           <w:lang w:val="es-CL"/>
         </w:rPr>
-        <w:t>{</w:t>
-      </w:r>
-      <w:proofErr w:type="gramEnd"/>
-      <w:r>
-        <w:rPr>
-          <w:lang w:val="es-CL"/>
-        </w:rPr>
-        <w:t xml:space="preserve">% </w:t>
-      </w:r>
-      <w:proofErr w:type="spellStart"/>
-      <w:r>
-        <w:rPr>
-          <w:lang w:val="es-CL"/>
-        </w:rPr>
-        <w:t>if</w:t>
-      </w:r>
-      <w:proofErr w:type="spellEnd"/>
-      <w:r>
-        <w:rPr>
-          <w:lang w:val="es-CL"/>
-        </w:rPr>
-        <w:t xml:space="preserve"> </w:t>
-      </w:r>
-      <w:proofErr w:type="spellStart"/>
-      <w:r>
-        <w:rPr>
-          <w:lang w:val="es-CL"/>
-        </w:rPr>
-        <w:t>imagen_inversores</w:t>
-      </w:r>
-      <w:proofErr w:type="spellEnd"/>
-      <w:r>
-        <w:rPr>
-          <w:lang w:val="es-CL"/>
-        </w:rPr>
-        <w:t xml:space="preserve"> %}</w:t>
+        <w:t>{% if imagen_inversores %}</w:t>
       </w:r>
     </w:p>
     <w:p>
@@ -4394,41 +3433,13 @@
                 <w:lang w:val="es-CL"/>
               </w:rPr>
             </w:pPr>
-            <w:proofErr w:type="gramStart"/>
             <w:r>
               <w:rPr>
                 <w:sz w:val="24"/>
                 <w:szCs w:val="24"/>
                 <w:lang w:val="es-CL"/>
               </w:rPr>
-              <w:t xml:space="preserve">{{ </w:t>
-            </w:r>
-            <w:proofErr w:type="spellStart"/>
-            <w:r>
-              <w:rPr>
-                <w:sz w:val="24"/>
-                <w:szCs w:val="24"/>
-                <w:lang w:val="es-CL"/>
-              </w:rPr>
-              <w:t>imagen</w:t>
-            </w:r>
-            <w:proofErr w:type="gramEnd"/>
-            <w:r>
-              <w:rPr>
-                <w:sz w:val="24"/>
-                <w:szCs w:val="24"/>
-                <w:lang w:val="es-CL"/>
-              </w:rPr>
-              <w:t>_inversores</w:t>
-            </w:r>
-            <w:proofErr w:type="spellEnd"/>
-            <w:r>
-              <w:rPr>
-                <w:sz w:val="24"/>
-                <w:szCs w:val="24"/>
-                <w:lang w:val="es-CL"/>
-              </w:rPr>
-              <w:t xml:space="preserve"> }}</w:t>
+              <w:t>{{ imagen_inversores }}</w:t>
             </w:r>
           </w:p>
         </w:tc>
@@ -4547,34 +3558,7 @@
           <w:szCs w:val="24"/>
           <w:lang w:val="es-CL"/>
         </w:rPr>
-        <w:t xml:space="preserve">{% </w:t>
-      </w:r>
-      <w:proofErr w:type="spellStart"/>
-      <w:r>
-        <w:rPr>
-          <w:sz w:val="24"/>
-          <w:szCs w:val="24"/>
-          <w:lang w:val="es-CL"/>
-        </w:rPr>
-        <w:t>endif</w:t>
-      </w:r>
-      <w:proofErr w:type="spellEnd"/>
-      <w:r>
-        <w:rPr>
-          <w:sz w:val="24"/>
-          <w:szCs w:val="24"/>
-          <w:lang w:val="es-CL"/>
-        </w:rPr>
-        <w:t xml:space="preserve"> </w:t>
-      </w:r>
-      <w:proofErr w:type="gramStart"/>
-      <w:r>
-        <w:rPr>
-          <w:sz w:val="24"/>
-          <w:szCs w:val="24"/>
-          <w:lang w:val="es-CL"/>
-        </w:rPr>
-        <w:t>%}</w:t>
+        <w:t>{% endif %}</w:t>
       </w:r>
       <w:r>
         <w:rPr>
@@ -4582,52 +3566,7 @@
           <w:szCs w:val="24"/>
           <w:lang w:val="es-CL"/>
         </w:rPr>
-        <w:t>{</w:t>
-      </w:r>
-      <w:proofErr w:type="gramEnd"/>
-      <w:r>
-        <w:rPr>
-          <w:sz w:val="24"/>
-          <w:szCs w:val="24"/>
-          <w:lang w:val="es-CL"/>
-        </w:rPr>
-        <w:t xml:space="preserve">% </w:t>
-      </w:r>
-      <w:proofErr w:type="spellStart"/>
-      <w:r>
-        <w:rPr>
-          <w:sz w:val="24"/>
-          <w:szCs w:val="24"/>
-          <w:lang w:val="es-CL"/>
-        </w:rPr>
-        <w:t>if</w:t>
-      </w:r>
-      <w:proofErr w:type="spellEnd"/>
-      <w:r>
-        <w:rPr>
-          <w:sz w:val="24"/>
-          <w:szCs w:val="24"/>
-          <w:lang w:val="es-CL"/>
-        </w:rPr>
-        <w:t xml:space="preserve"> </w:t>
-      </w:r>
-      <w:proofErr w:type="spellStart"/>
-      <w:r>
-        <w:rPr>
-          <w:sz w:val="24"/>
-          <w:szCs w:val="24"/>
-          <w:lang w:val="es-CL"/>
-        </w:rPr>
-        <w:t>imagen_modulos</w:t>
-      </w:r>
-      <w:proofErr w:type="spellEnd"/>
-      <w:r>
-        <w:rPr>
-          <w:sz w:val="24"/>
-          <w:szCs w:val="24"/>
-          <w:lang w:val="es-CL"/>
-        </w:rPr>
-        <w:t xml:space="preserve"> %}</w:t>
+        <w:t>{% if imagen_modulos %}</w:t>
       </w:r>
     </w:p>
     <w:p>
@@ -4654,7 +3593,37 @@
           <w:lang w:val="es-CL"/>
         </w:rPr>
         <w:lastRenderedPageBreak/>
-        <w:t xml:space="preserve">Imagen de módulos: </w:t>
+        <w:t xml:space="preserve">Imagen de </w:t>
+      </w:r>
+      <w:r>
+        <w:rPr>
+          <w:b/>
+          <w:bCs/>
+          <w:sz w:val="24"/>
+          <w:szCs w:val="24"/>
+          <w:lang w:val="es-CL"/>
+        </w:rPr>
+        <w:t>T</w:t>
+      </w:r>
+      <w:r>
+        <w:rPr>
+          <w:b/>
+          <w:bCs/>
+          <w:sz w:val="24"/>
+          <w:szCs w:val="24"/>
+          <w:lang w:val="es-CL"/>
+        </w:rPr>
+        <w:t>rackers</w:t>
+      </w:r>
+      <w:r>
+        <w:rPr>
+          <w:b/>
+          <w:bCs/>
+          <w:sz w:val="24"/>
+          <w:szCs w:val="24"/>
+          <w:lang w:val="es-CL"/>
+        </w:rPr>
+        <w:t xml:space="preserve">: </w:t>
       </w:r>
     </w:p>
     <w:tbl>
@@ -4683,41 +3652,13 @@
                 <w:lang w:val="es-CL"/>
               </w:rPr>
             </w:pPr>
-            <w:proofErr w:type="gramStart"/>
             <w:r>
               <w:rPr>
                 <w:sz w:val="24"/>
                 <w:szCs w:val="24"/>
                 <w:lang w:val="es-CL"/>
               </w:rPr>
-              <w:t xml:space="preserve">{{ </w:t>
-            </w:r>
-            <w:proofErr w:type="spellStart"/>
-            <w:r>
-              <w:rPr>
-                <w:sz w:val="24"/>
-                <w:szCs w:val="24"/>
-                <w:lang w:val="es-CL"/>
-              </w:rPr>
-              <w:t>imagen</w:t>
-            </w:r>
-            <w:proofErr w:type="gramEnd"/>
-            <w:r>
-              <w:rPr>
-                <w:sz w:val="24"/>
-                <w:szCs w:val="24"/>
-                <w:lang w:val="es-CL"/>
-              </w:rPr>
-              <w:t>_modulos</w:t>
-            </w:r>
-            <w:proofErr w:type="spellEnd"/>
-            <w:r>
-              <w:rPr>
-                <w:sz w:val="24"/>
-                <w:szCs w:val="24"/>
-                <w:lang w:val="es-CL"/>
-              </w:rPr>
-              <w:t xml:space="preserve"> }}</w:t>
+              <w:t>{{ imagen_modulos }}</w:t>
             </w:r>
           </w:p>
         </w:tc>
@@ -4836,25 +3777,7 @@
           <w:szCs w:val="24"/>
           <w:lang w:val="es-CL"/>
         </w:rPr>
-        <w:t xml:space="preserve">{% </w:t>
-      </w:r>
-      <w:proofErr w:type="spellStart"/>
-      <w:r>
-        <w:rPr>
-          <w:sz w:val="24"/>
-          <w:szCs w:val="24"/>
-          <w:lang w:val="es-CL"/>
-        </w:rPr>
-        <w:t>endif</w:t>
-      </w:r>
-      <w:proofErr w:type="spellEnd"/>
-      <w:r>
-        <w:rPr>
-          <w:sz w:val="24"/>
-          <w:szCs w:val="24"/>
-          <w:lang w:val="es-CL"/>
-        </w:rPr>
-        <w:t xml:space="preserve"> %}</w:t>
+        <w:t>{% endif %}</w:t>
       </w:r>
     </w:p>
     <w:p>
@@ -4881,29 +3804,7 @@
           <w:lang w:val="es-CL"/>
         </w:rPr>
         <w:lastRenderedPageBreak/>
-        <w:t xml:space="preserve">Imagen nivel de </w:t>
-      </w:r>
-      <w:proofErr w:type="spellStart"/>
-      <w:r>
-        <w:rPr>
-          <w:b/>
-          <w:bCs/>
-          <w:sz w:val="24"/>
-          <w:szCs w:val="24"/>
-          <w:lang w:val="es-CL"/>
-        </w:rPr>
-        <w:t>soiling</w:t>
-      </w:r>
-      <w:proofErr w:type="spellEnd"/>
-      <w:r>
-        <w:rPr>
-          <w:b/>
-          <w:bCs/>
-          <w:sz w:val="24"/>
-          <w:szCs w:val="24"/>
-          <w:lang w:val="es-CL"/>
-        </w:rPr>
-        <w:t xml:space="preserve">: </w:t>
+        <w:t xml:space="preserve">Imagen nivel de soiling: </w:t>
       </w:r>
     </w:p>
     <w:tbl>
@@ -4932,41 +3833,13 @@
                 <w:lang w:val="es-CL"/>
               </w:rPr>
             </w:pPr>
-            <w:proofErr w:type="gramStart"/>
             <w:r>
               <w:rPr>
                 <w:sz w:val="24"/>
                 <w:szCs w:val="24"/>
                 <w:lang w:val="es-CL"/>
               </w:rPr>
-              <w:t xml:space="preserve">{{ </w:t>
-            </w:r>
-            <w:proofErr w:type="spellStart"/>
-            <w:r>
-              <w:rPr>
-                <w:sz w:val="24"/>
-                <w:szCs w:val="24"/>
-                <w:lang w:val="es-CL"/>
-              </w:rPr>
-              <w:t>imagen</w:t>
-            </w:r>
-            <w:proofErr w:type="gramEnd"/>
-            <w:r>
-              <w:rPr>
-                <w:sz w:val="24"/>
-                <w:szCs w:val="24"/>
-                <w:lang w:val="es-CL"/>
-              </w:rPr>
-              <w:t>_soiling</w:t>
-            </w:r>
-            <w:proofErr w:type="spellEnd"/>
-            <w:r>
-              <w:rPr>
-                <w:sz w:val="24"/>
-                <w:szCs w:val="24"/>
-                <w:lang w:val="es-CL"/>
-              </w:rPr>
-              <w:t xml:space="preserve"> }}</w:t>
+              <w:t>{{ imagen_soiling }}</w:t>
             </w:r>
           </w:p>
         </w:tc>
@@ -5085,97 +3958,7 @@
           <w:szCs w:val="24"/>
           <w:lang w:val="es-CL"/>
         </w:rPr>
-        <w:t xml:space="preserve">{% </w:t>
-      </w:r>
-      <w:proofErr w:type="spellStart"/>
-      <w:r>
-        <w:rPr>
-          <w:sz w:val="24"/>
-          <w:szCs w:val="24"/>
-          <w:lang w:val="es-CL"/>
-        </w:rPr>
-        <w:t>if</w:t>
-      </w:r>
-      <w:proofErr w:type="spellEnd"/>
-      <w:r>
-        <w:rPr>
-          <w:sz w:val="24"/>
-          <w:szCs w:val="24"/>
-          <w:lang w:val="es-CL"/>
-        </w:rPr>
-        <w:t xml:space="preserve"> </w:t>
-      </w:r>
-      <w:proofErr w:type="spellStart"/>
-      <w:r>
-        <w:rPr>
-          <w:sz w:val="24"/>
-          <w:szCs w:val="24"/>
-          <w:lang w:val="es-CL"/>
-        </w:rPr>
-        <w:t>foto_adicional</w:t>
-      </w:r>
-      <w:proofErr w:type="spellEnd"/>
-      <w:r>
-        <w:rPr>
-          <w:sz w:val="24"/>
-          <w:szCs w:val="24"/>
-          <w:lang w:val="es-CL"/>
-        </w:rPr>
-        <w:t xml:space="preserve"> </w:t>
-      </w:r>
-      <w:proofErr w:type="gramStart"/>
-      <w:r>
-        <w:rPr>
-          <w:sz w:val="24"/>
-          <w:szCs w:val="24"/>
-          <w:lang w:val="es-CL"/>
-        </w:rPr>
-        <w:t>%}{</w:t>
-      </w:r>
-      <w:proofErr w:type="gramEnd"/>
-      <w:r>
-        <w:rPr>
-          <w:sz w:val="24"/>
-          <w:szCs w:val="24"/>
-          <w:lang w:val="es-CL"/>
-        </w:rPr>
-        <w:t xml:space="preserve">% </w:t>
-      </w:r>
-      <w:proofErr w:type="spellStart"/>
-      <w:r>
-        <w:rPr>
-          <w:sz w:val="24"/>
-          <w:szCs w:val="24"/>
-          <w:lang w:val="es-CL"/>
-        </w:rPr>
-        <w:t>for</w:t>
-      </w:r>
-      <w:proofErr w:type="spellEnd"/>
-      <w:r>
-        <w:rPr>
-          <w:sz w:val="24"/>
-          <w:szCs w:val="24"/>
-          <w:lang w:val="es-CL"/>
-        </w:rPr>
-        <w:t xml:space="preserve"> foto in </w:t>
-      </w:r>
-      <w:proofErr w:type="spellStart"/>
-      <w:r>
-        <w:rPr>
-          <w:sz w:val="24"/>
-          <w:szCs w:val="24"/>
-          <w:lang w:val="es-CL"/>
-        </w:rPr>
-        <w:t>foto_adicional</w:t>
-      </w:r>
-      <w:proofErr w:type="spellEnd"/>
-      <w:r>
-        <w:rPr>
-          <w:sz w:val="24"/>
-          <w:szCs w:val="24"/>
-          <w:lang w:val="es-CL"/>
-        </w:rPr>
-        <w:t xml:space="preserve"> %}</w:t>
+        <w:t>{% if foto_adicional %}{% for foto in foto_adicional %}</w:t>
       </w:r>
     </w:p>
     <w:p>
@@ -5238,61 +4021,7 @@
           <w:szCs w:val="24"/>
           <w:lang w:val="es-CL"/>
         </w:rPr>
-        <w:t xml:space="preserve"> </w:t>
-      </w:r>
-      <w:proofErr w:type="gramStart"/>
-      <w:r>
-        <w:rPr>
-          <w:sz w:val="24"/>
-          <w:szCs w:val="24"/>
-          <w:lang w:val="es-CL"/>
-        </w:rPr>
-        <w:t xml:space="preserve">{{ </w:t>
-      </w:r>
-      <w:proofErr w:type="spellStart"/>
-      <w:r>
-        <w:rPr>
-          <w:sz w:val="24"/>
-          <w:szCs w:val="24"/>
-          <w:lang w:val="es-CL"/>
-        </w:rPr>
-        <w:t>loop</w:t>
-      </w:r>
-      <w:proofErr w:type="gramEnd"/>
-      <w:r>
-        <w:rPr>
-          <w:sz w:val="24"/>
-          <w:szCs w:val="24"/>
-          <w:lang w:val="es-CL"/>
-        </w:rPr>
-        <w:t>.</w:t>
-      </w:r>
-      <w:proofErr w:type="gramStart"/>
-      <w:r>
-        <w:rPr>
-          <w:sz w:val="24"/>
-          <w:szCs w:val="24"/>
-          <w:lang w:val="es-CL"/>
-        </w:rPr>
-        <w:t>index</w:t>
-      </w:r>
-      <w:proofErr w:type="spellEnd"/>
-      <w:r>
-        <w:rPr>
-          <w:sz w:val="24"/>
-          <w:szCs w:val="24"/>
-          <w:lang w:val="es-CL"/>
-        </w:rPr>
-        <w:t xml:space="preserve"> }</w:t>
-      </w:r>
-      <w:proofErr w:type="gramEnd"/>
-      <w:r>
-        <w:rPr>
-          <w:sz w:val="24"/>
-          <w:szCs w:val="24"/>
-          <w:lang w:val="es-CL"/>
-        </w:rPr>
-        <w:t>}:</w:t>
+        <w:t xml:space="preserve"> {{ loop.index }}:</w:t>
       </w:r>
     </w:p>
     <w:tbl>
@@ -5321,23 +4050,13 @@
                 <w:lang w:val="es-CL"/>
               </w:rPr>
             </w:pPr>
-            <w:proofErr w:type="gramStart"/>
             <w:r>
               <w:rPr>
                 <w:sz w:val="24"/>
                 <w:szCs w:val="24"/>
                 <w:lang w:val="es-CL"/>
               </w:rPr>
-              <w:t>{{ foto</w:t>
-            </w:r>
-            <w:proofErr w:type="gramEnd"/>
-            <w:r>
-              <w:rPr>
-                <w:sz w:val="24"/>
-                <w:szCs w:val="24"/>
-                <w:lang w:val="es-CL"/>
-              </w:rPr>
-              <w:t xml:space="preserve"> }}</w:t>
+              <w:t>{{ foto }}</w:t>
             </w:r>
           </w:p>
         </w:tc>
@@ -5443,90 +4162,24 @@
           <w:sz w:val="24"/>
           <w:szCs w:val="24"/>
         </w:rPr>
-        <w:t xml:space="preserve">{% </w:t>
+        <w:t>{% endfor %}{% endif %}</w:t>
       </w:r>
-      <w:proofErr w:type="spellStart"/>
+    </w:p>
+    <w:p>
+      <w:pPr>
+        <w:rPr>
+          <w:sz w:val="24"/>
+          <w:szCs w:val="24"/>
+        </w:rPr>
+      </w:pPr>
       <w:r>
         <w:rPr>
           <w:sz w:val="24"/>
           <w:szCs w:val="24"/>
         </w:rPr>
-        <w:t>endfor</w:t>
+        <w:lastRenderedPageBreak/>
+        <w:t>{% if comentarios_supervisor %}</w:t>
       </w:r>
-      <w:proofErr w:type="spellEnd"/>
-      <w:r>
-        <w:rPr>
-          <w:sz w:val="24"/>
-          <w:szCs w:val="24"/>
-        </w:rPr>
-        <w:t xml:space="preserve"> </w:t>
-      </w:r>
-      <w:proofErr w:type="gramStart"/>
-      <w:r>
-        <w:rPr>
-          <w:sz w:val="24"/>
-          <w:szCs w:val="24"/>
-        </w:rPr>
-        <w:t>%}{</w:t>
-      </w:r>
-      <w:proofErr w:type="gramEnd"/>
-      <w:r>
-        <w:rPr>
-          <w:sz w:val="24"/>
-          <w:szCs w:val="24"/>
-        </w:rPr>
-        <w:t xml:space="preserve">% </w:t>
-      </w:r>
-      <w:proofErr w:type="gramStart"/>
-      <w:r>
-        <w:rPr>
-          <w:sz w:val="24"/>
-          <w:szCs w:val="24"/>
-        </w:rPr>
-        <w:t>endif %}</w:t>
-      </w:r>
-      <w:proofErr w:type="gramEnd"/>
-    </w:p>
-    <w:p>
-      <w:pPr>
-        <w:rPr>
-          <w:sz w:val="24"/>
-          <w:szCs w:val="24"/>
-        </w:rPr>
-      </w:pPr>
-      <w:r>
-        <w:rPr>
-          <w:sz w:val="24"/>
-          <w:szCs w:val="24"/>
-        </w:rPr>
-        <w:lastRenderedPageBreak/>
-        <w:t xml:space="preserve">{% if </w:t>
-      </w:r>
-      <w:proofErr w:type="spellStart"/>
-      <w:r>
-        <w:rPr>
-          <w:sz w:val="24"/>
-          <w:szCs w:val="24"/>
-        </w:rPr>
-        <w:t>comentarios_</w:t>
-      </w:r>
-      <w:proofErr w:type="gramStart"/>
-      <w:r>
-        <w:rPr>
-          <w:sz w:val="24"/>
-          <w:szCs w:val="24"/>
-        </w:rPr>
-        <w:t>supervisor</w:t>
-      </w:r>
-      <w:proofErr w:type="spellEnd"/>
-      <w:r>
-        <w:rPr>
-          <w:sz w:val="24"/>
-          <w:szCs w:val="24"/>
-        </w:rPr>
-        <w:t xml:space="preserve"> %}</w:t>
-      </w:r>
-      <w:proofErr w:type="gramEnd"/>
     </w:p>
     <w:p>
       <w:pPr>
@@ -5569,79 +4222,7 @@
           <w:szCs w:val="24"/>
           <w:lang w:val="es-CL"/>
         </w:rPr>
-        <w:t xml:space="preserve"> </w:t>
-      </w:r>
-      <w:proofErr w:type="gramStart"/>
-      <w:r>
-        <w:rPr>
-          <w:sz w:val="24"/>
-          <w:szCs w:val="24"/>
-          <w:lang w:val="es-CL"/>
-        </w:rPr>
-        <w:t xml:space="preserve">{{ </w:t>
-      </w:r>
-      <w:proofErr w:type="spellStart"/>
-      <w:r>
-        <w:rPr>
-          <w:sz w:val="24"/>
-          <w:szCs w:val="24"/>
-          <w:lang w:val="es-CL"/>
-        </w:rPr>
-        <w:t>comentarios</w:t>
-      </w:r>
-      <w:proofErr w:type="gramEnd"/>
-      <w:r>
-        <w:rPr>
-          <w:sz w:val="24"/>
-          <w:szCs w:val="24"/>
-          <w:lang w:val="es-CL"/>
-        </w:rPr>
-        <w:t>_</w:t>
-      </w:r>
-      <w:proofErr w:type="gramStart"/>
-      <w:r>
-        <w:rPr>
-          <w:sz w:val="24"/>
-          <w:szCs w:val="24"/>
-          <w:lang w:val="es-CL"/>
-        </w:rPr>
-        <w:t>supervisor</w:t>
-      </w:r>
-      <w:proofErr w:type="spellEnd"/>
-      <w:r>
-        <w:rPr>
-          <w:sz w:val="24"/>
-          <w:szCs w:val="24"/>
-          <w:lang w:val="es-CL"/>
-        </w:rPr>
-        <w:t xml:space="preserve"> }}{</w:t>
-      </w:r>
-      <w:proofErr w:type="gramEnd"/>
-      <w:r>
-        <w:rPr>
-          <w:sz w:val="24"/>
-          <w:szCs w:val="24"/>
-          <w:lang w:val="es-CL"/>
-        </w:rPr>
-        <w:t xml:space="preserve">% </w:t>
-      </w:r>
-      <w:proofErr w:type="spellStart"/>
-      <w:r>
-        <w:rPr>
-          <w:sz w:val="24"/>
-          <w:szCs w:val="24"/>
-          <w:lang w:val="es-CL"/>
-        </w:rPr>
-        <w:t>endif</w:t>
-      </w:r>
-      <w:proofErr w:type="spellEnd"/>
-      <w:r>
-        <w:rPr>
-          <w:sz w:val="24"/>
-          <w:szCs w:val="24"/>
-          <w:lang w:val="es-CL"/>
-        </w:rPr>
-        <w:t xml:space="preserve"> %}</w:t>
+        <w:t xml:space="preserve"> {{ comentarios_supervisor }}{% endif %}</w:t>
       </w:r>
     </w:p>
     <w:p>
@@ -5771,23 +4352,7 @@
       <w:jc w:val="right"/>
     </w:pPr>
     <w:r>
-      <w:t xml:space="preserve">Flor de </w:t>
-    </w:r>
-    <w:proofErr w:type="spellStart"/>
-    <w:r>
-      <w:t>azucena</w:t>
-    </w:r>
-    <w:proofErr w:type="spellEnd"/>
-    <w:r>
-      <w:t xml:space="preserve"> 111 </w:t>
-    </w:r>
-    <w:proofErr w:type="spellStart"/>
-    <w:r>
-      <w:t>oficina</w:t>
-    </w:r>
-    <w:proofErr w:type="spellEnd"/>
-    <w:r>
-      <w:t xml:space="preserve"> 51B</w:t>
+      <w:t>Flor de azucena 111 oficina 51B</w:t>
     </w:r>
   </w:p>
   <w:p>
@@ -5795,43 +4360,14 @@
       <w:spacing w:after="0" w:line="240" w:lineRule="auto"/>
       <w:jc w:val="right"/>
     </w:pPr>
-    <w:proofErr w:type="spellStart"/>
     <w:r>
-      <w:t>Realizado</w:t>
+      <w:t xml:space="preserve">Realizado por: </w:t>
     </w:r>
-    <w:proofErr w:type="spellEnd"/>
     <w:r>
-      <w:t xml:space="preserve"> </w:t>
-    </w:r>
-    <w:proofErr w:type="spellStart"/>
-    <w:r>
-      <w:t>por</w:t>
-    </w:r>
-    <w:proofErr w:type="spellEnd"/>
-    <w:r>
-      <w:t xml:space="preserve">: </w:t>
-    </w:r>
-    <w:proofErr w:type="gramStart"/>
-    <w:r>
       <w:rPr>
         <w:color w:val="1F497D" w:themeColor="text2"/>
       </w:rPr>
-      <w:t xml:space="preserve">{{ </w:t>
-    </w:r>
-    <w:proofErr w:type="spellStart"/>
-    <w:r>
-      <w:rPr>
-        <w:color w:val="1F497D" w:themeColor="text2"/>
-      </w:rPr>
-      <w:t>nombre</w:t>
-    </w:r>
-    <w:proofErr w:type="spellEnd"/>
-    <w:proofErr w:type="gramEnd"/>
-    <w:r>
-      <w:rPr>
-        <w:color w:val="1F497D" w:themeColor="text2"/>
-      </w:rPr>
-      <w:t xml:space="preserve"> }}</w:t>
+      <w:t>{{ nombre }}</w:t>
     </w:r>
   </w:p>
 </w:ftr>
@@ -6113,7 +4649,6 @@
               <w:lang w:val="es-ES" w:eastAsia="es-CL"/>
             </w:rPr>
           </w:pPr>
-          <w:proofErr w:type="gramStart"/>
           <w:r>
             <w:rPr>
               <w:rFonts w:eastAsia="Arial" w:cs="Arial"/>
@@ -6121,17 +4656,7 @@
               <w:szCs w:val="18"/>
               <w:lang w:val="es-ES" w:eastAsia="es-CL"/>
             </w:rPr>
-            <w:t>{{ fecha</w:t>
-          </w:r>
-          <w:proofErr w:type="gramEnd"/>
-          <w:r>
-            <w:rPr>
-              <w:rFonts w:eastAsia="Arial" w:cs="Arial"/>
-              <w:sz w:val="18"/>
-              <w:szCs w:val="18"/>
-              <w:lang w:val="es-ES" w:eastAsia="es-CL"/>
-            </w:rPr>
-            <w:t xml:space="preserve"> }}</w:t>
+            <w:t>{{ fecha }}</w:t>
           </w:r>
         </w:p>
       </w:tc>
@@ -6196,7 +4721,6 @@
               <w:lang w:val="es-ES" w:eastAsia="es-CL"/>
             </w:rPr>
           </w:pPr>
-          <w:proofErr w:type="gramStart"/>
           <w:r>
             <w:rPr>
               <w:rFonts w:eastAsia="Arial" w:cs="Arial"/>
@@ -6205,18 +4729,7 @@
               <w:szCs w:val="16"/>
               <w:lang w:val="es-ES" w:eastAsia="es-CL"/>
             </w:rPr>
-            <w:t>{{ nombre</w:t>
-          </w:r>
-          <w:proofErr w:type="gramEnd"/>
-          <w:r>
-            <w:rPr>
-              <w:rFonts w:eastAsia="Arial" w:cs="Arial"/>
-              <w:color w:val="000000"/>
-              <w:sz w:val="16"/>
-              <w:szCs w:val="16"/>
-              <w:lang w:val="es-ES" w:eastAsia="es-CL"/>
-            </w:rPr>
-            <w:t xml:space="preserve"> }}</w:t>
+            <w:t>{{ nombre }}</w:t>
           </w:r>
         </w:p>
       </w:tc>
@@ -6273,7 +4786,6 @@
             </w:rPr>
             <w:t xml:space="preserve"> </w:t>
           </w:r>
-          <w:proofErr w:type="gramStart"/>
           <w:r>
             <w:rPr>
               <w:rFonts w:eastAsia="Arial" w:cs="Arial"/>
@@ -6295,7 +4807,6 @@
             </w:rPr>
             <w:t>arque</w:t>
           </w:r>
-          <w:proofErr w:type="gramEnd"/>
           <w:r>
             <w:rPr>
               <w:rFonts w:eastAsia="Arial" w:cs="Arial"/>

</xml_diff>

<commit_message>
Actualización efectiva del reporte.docx
</commit_message>
<xml_diff>
--- a/core/plantillas/reporte.docx
+++ b/core/plantillas/reporte.docx
@@ -3006,7 +3006,27 @@
           <w:lang w:val="es-CL"/>
         </w:rPr>
         <w:lastRenderedPageBreak/>
-        <w:t>Imagen línea eléctrica MT:</w:t>
+        <w:t xml:space="preserve">Imagen </w:t>
+      </w:r>
+      <w:r>
+        <w:rPr>
+          <w:b/>
+          <w:bCs/>
+          <w:sz w:val="24"/>
+          <w:szCs w:val="24"/>
+          <w:lang w:val="es-CL"/>
+        </w:rPr>
+        <w:t>Cerco Perimetral</w:t>
+      </w:r>
+      <w:r>
+        <w:rPr>
+          <w:b/>
+          <w:bCs/>
+          <w:sz w:val="24"/>
+          <w:szCs w:val="24"/>
+          <w:lang w:val="es-CL"/>
+        </w:rPr>
+        <w:t>:</w:t>
       </w:r>
     </w:p>
     <w:tbl>

</xml_diff>